<commit_message>
V2: inclusion de la red de pedagogia
</commit_message>
<xml_diff>
--- a/CONVOCATORIA DEVNET.docx
+++ b/CONVOCATORIA DEVNET.docx
@@ -555,6 +555,86 @@
           </w:p>
         </w:tc>
       </w:tr>
+      <w:tr>
+        <w:trPr>
+          <w:trHeight w:val="300"/>
+        </w:trPr>
+        <w:tc>
+          <w:tcPr>
+            <w:tcW w:w="0" w:type="auto"/>
+            <w:vAlign w:val="center"/>
+          </w:tcPr>
+          <w:p>
+            <w:pPr>
+              <w:spacing w:after="0"/>
+              <w:jc w:val="center"/>
+              <w:rPr>
+                <w:rFonts w:asciiTheme="majorHAnsi" w:hAnsiTheme="majorHAnsi" w:cstheme="majorHAnsi"/>
+                <w:color w:val="000000" w:themeColor="text1"/>
+              </w:rPr>
+            </w:pPr>
+            <w:r>
+              <w:rPr>
+                <w:rFonts w:asciiTheme="majorHAnsi" w:hAnsiTheme="majorHAnsi" w:cstheme="majorHAnsi"/>
+                <w:b/>
+                <w:bCs/>
+                <w:color w:val="000000" w:themeColor="text1"/>
+              </w:rPr>
+              <w:t>INSTITUCIONAL DE PEDAGOGÍA</w:t>
+            </w:r>
+          </w:p>
+        </w:tc>
+        <w:tc>
+          <w:tcPr>
+            <w:tcW w:w="0" w:type="auto"/>
+            <w:vAlign w:val="center"/>
+          </w:tcPr>
+          <w:p>
+            <w:pPr>
+              <w:spacing w:after="0" w:line="240" w:lineRule="auto"/>
+              <w:jc w:val="center"/>
+              <w:rPr>
+                <w:rFonts w:asciiTheme="majorHAnsi" w:hAnsiTheme="majorHAnsi" w:cstheme="majorHAnsi"/>
+                <w:color w:val="000000" w:themeColor="text1"/>
+                <w:lang w:bidi="es-ES"/>
+              </w:rPr>
+            </w:pPr>
+            <w:r>
+              <w:rPr>
+                <w:rFonts w:asciiTheme="majorHAnsi" w:hAnsiTheme="majorHAnsi" w:cstheme="majorHAnsi"/>
+                <w:color w:val="000000" w:themeColor="text1"/>
+                <w:lang w:bidi="es-ES"/>
+              </w:rPr>
+              <w:t>TODAS</w:t>
+            </w:r>
+          </w:p>
+        </w:tc>
+        <w:tc>
+          <w:tcPr>
+            <w:tcW w:w="4627" w:type="dxa"/>
+            <w:vAlign w:val="center"/>
+          </w:tcPr>
+          <w:p>
+            <w:pPr>
+              <w:spacing w:after="0" w:line="240" w:lineRule="auto"/>
+              <w:jc w:val="both"/>
+              <w:rPr>
+                <w:rFonts w:asciiTheme="majorHAnsi" w:hAnsiTheme="majorHAnsi" w:cstheme="majorHAnsi"/>
+                <w:color w:val="000000" w:themeColor="text1"/>
+                <w:lang w:bidi="es-ES"/>
+              </w:rPr>
+            </w:pPr>
+            <w:r>
+              <w:rPr>
+                <w:rFonts w:asciiTheme="majorHAnsi" w:hAnsiTheme="majorHAnsi" w:cstheme="majorHAnsi"/>
+                <w:color w:val="000000" w:themeColor="text1"/>
+                <w:lang w:bidi="es-ES"/>
+              </w:rPr>
+              <w:t>Implementar soluciones tecnológicas en la formación</w:t>
+            </w:r>
+          </w:p>
+        </w:tc>
+      </w:tr>
     </w:tbl>
     <w:bookmarkEnd w:id="0"/>
     <w:p>
@@ -711,7 +791,7 @@
           <w:sz w:val="22"/>
           <w:szCs w:val="22"/>
         </w:rPr>
-        <w:t xml:space="preserve"> se presenta como una iniciativa clave que integra el desarrollo de software con el conocimiento en redes, permitiendo a los profesionales automatizar tareas, integrar sistemas, mejorar tiempos de respuesta ante incidentes y reducir la complejidad operativa en entornos de red híbridos (físicos y virtualizados)</w:t>
+        <w:t xml:space="preserve"> se presenta como una iniciativa clave que integra el desarrollo de software con el conocimiento en redes, permitiendo a los profesionales automatizar tareas, </w:t>
       </w:r>
       <w:r>
         <w:rPr>
@@ -720,7 +800,8 @@
           <w:sz w:val="22"/>
           <w:szCs w:val="22"/>
         </w:rPr>
-        <w:t xml:space="preserve">, avanzando así </w:t>
+        <w:lastRenderedPageBreak/>
+        <w:t>integrar sistemas, mejorar tiempos de respuesta ante incidentes y reducir la complejidad operativa en entornos de red híbridos (físicos y virtualizados)</w:t>
       </w:r>
       <w:r>
         <w:rPr>
@@ -729,7 +810,7 @@
           <w:sz w:val="22"/>
           <w:szCs w:val="22"/>
         </w:rPr>
-        <w:t xml:space="preserve">hacia modelos de </w:t>
+        <w:t xml:space="preserve">, avanzando así </w:t>
       </w:r>
       <w:r>
         <w:rPr>
@@ -738,8 +819,7 @@
           <w:sz w:val="22"/>
           <w:szCs w:val="22"/>
         </w:rPr>
-        <w:lastRenderedPageBreak/>
-        <w:t>operación más ágiles, escalables y sostenibles en sectores como educación, salud, agricultura, industria y administración pública.</w:t>
+        <w:t>hacia modelos de operación más ágiles, escalables y sostenibles en sectores como educación, salud, agricultura, industria y administración pública.</w:t>
       </w:r>
     </w:p>
     <w:p>
@@ -1780,6 +1860,7 @@
           <w:sz w:val="22"/>
           <w:szCs w:val="22"/>
         </w:rPr>
+        <w:lastRenderedPageBreak/>
         <w:t>Jornada Presencial Sincrónica mediada por TIC</w:t>
       </w:r>
       <w:r>
@@ -1986,7 +2067,6 @@
                 <w:b/>
                 <w:color w:val="auto"/>
               </w:rPr>
-              <w:lastRenderedPageBreak/>
               <w:t>Fecha</w:t>
             </w:r>
           </w:p>
@@ -8050,14 +8130,7 @@
           <w:b/>
           <w:bCs/>
         </w:rPr>
-        <w:t xml:space="preserve">, </w:t>
-      </w:r>
-      <w:r>
-        <w:rPr>
-          <w:b/>
-          <w:bCs/>
-        </w:rPr>
-        <w:t xml:space="preserve">21730061         FUNDAMENTOS DE PROGRAMACIÓN  60 </w:t>
+        <w:t xml:space="preserve">, 21730061         FUNDAMENTOS DE PROGRAMACIÓN  60 </w:t>
       </w:r>
       <w:proofErr w:type="gramStart"/>
       <w:r>

</xml_diff>